<commit_message>
Added category, mechanisms, designer, and artist
</commit_message>
<xml_diff>
--- a/BoardGameCatalog/test_template.docx
+++ b/BoardGameCatalog/test_template.docx
@@ -674,14 +674,43 @@
                                 <w:color w:val="C09100"/>
                                 <w14:ligatures w14:val="none"/>
                               </w:rPr>
-                              <w:t xml:space="preserve">Publisher </w:t>
-                            </w:r>
-                            <w:r>
-                              <w:rPr>
-                                <w:rFonts w:ascii="Avenir Next LT Pro Light" w:hAnsi="Avenir Next LT Pro Light"/>
-                                <w14:ligatures w14:val="none"/>
-                              </w:rPr>
-                              <w:t xml:space="preserve">Lookout Games </w:t>
+                              <w:t xml:space="preserve">Designer </w:t>
+                            </w:r>
+                            <w:r>
+                              <w:rPr>
+                                <w:rFonts w:ascii="Avenir Next LT Pro Light" w:hAnsi="Avenir Next LT Pro Light"/>
+                                <w14:ligatures w14:val="none"/>
+                              </w:rPr>
+                              <w:fldChar w:fldCharType="begin"/>
+                            </w:r>
+                            <w:r>
+                              <w:rPr>
+                                <w:rFonts w:ascii="Avenir Next LT Pro Light" w:hAnsi="Avenir Next LT Pro Light"/>
+                                <w14:ligatures w14:val="none"/>
+                              </w:rPr>
+                              <w:instrText xml:space="preserve"> MERGEFIELD  Designer  \* MERGEFORMAT </w:instrText>
+                            </w:r>
+                            <w:r>
+                              <w:rPr>
+                                <w:rFonts w:ascii="Avenir Next LT Pro Light" w:hAnsi="Avenir Next LT Pro Light"/>
+                                <w14:ligatures w14:val="none"/>
+                              </w:rPr>
+                              <w:fldChar w:fldCharType="separate"/>
+                            </w:r>
+                            <w:r>
+                              <w:rPr>
+                                <w:rFonts w:ascii="Avenir Next LT Pro Light" w:hAnsi="Avenir Next LT Pro Light"/>
+                                <w:noProof/>
+                                <w14:ligatures w14:val="none"/>
+                              </w:rPr>
+                              <w:t>«Designer»</w:t>
+                            </w:r>
+                            <w:r>
+                              <w:rPr>
+                                <w:rFonts w:ascii="Avenir Next LT Pro Light" w:hAnsi="Avenir Next LT Pro Light"/>
+                                <w14:ligatures w14:val="none"/>
+                              </w:rPr>
+                              <w:fldChar w:fldCharType="end"/>
                             </w:r>
                           </w:p>
                           <w:p>
@@ -701,14 +730,43 @@
                                 <w:color w:val="C09100"/>
                                 <w14:ligatures w14:val="none"/>
                               </w:rPr>
-                              <w:t xml:space="preserve">Designer </w:t>
-                            </w:r>
-                            <w:r>
-                              <w:rPr>
-                                <w:rFonts w:ascii="Avenir Next LT Pro Light" w:hAnsi="Avenir Next LT Pro Light"/>
-                                <w14:ligatures w14:val="none"/>
-                              </w:rPr>
-                              <w:t>Trevor Benjamin, Brett J. Gilbert</w:t>
+                              <w:t xml:space="preserve">Artist </w:t>
+                            </w:r>
+                            <w:r>
+                              <w:rPr>
+                                <w:rFonts w:ascii="Avenir Next LT Pro Light" w:hAnsi="Avenir Next LT Pro Light"/>
+                                <w14:ligatures w14:val="none"/>
+                              </w:rPr>
+                              <w:fldChar w:fldCharType="begin"/>
+                            </w:r>
+                            <w:r>
+                              <w:rPr>
+                                <w:rFonts w:ascii="Avenir Next LT Pro Light" w:hAnsi="Avenir Next LT Pro Light"/>
+                                <w14:ligatures w14:val="none"/>
+                              </w:rPr>
+                              <w:instrText xml:space="preserve"> MERGEFIELD  Artist  \* MERGEFORMAT </w:instrText>
+                            </w:r>
+                            <w:r>
+                              <w:rPr>
+                                <w:rFonts w:ascii="Avenir Next LT Pro Light" w:hAnsi="Avenir Next LT Pro Light"/>
+                                <w14:ligatures w14:val="none"/>
+                              </w:rPr>
+                              <w:fldChar w:fldCharType="separate"/>
+                            </w:r>
+                            <w:r>
+                              <w:rPr>
+                                <w:rFonts w:ascii="Avenir Next LT Pro Light" w:hAnsi="Avenir Next LT Pro Light"/>
+                                <w:noProof/>
+                                <w14:ligatures w14:val="none"/>
+                              </w:rPr>
+                              <w:t>«Artist»</w:t>
+                            </w:r>
+                            <w:r>
+                              <w:rPr>
+                                <w:rFonts w:ascii="Avenir Next LT Pro Light" w:hAnsi="Avenir Next LT Pro Light"/>
+                                <w14:ligatures w14:val="none"/>
+                              </w:rPr>
+                              <w:fldChar w:fldCharType="end"/>
                             </w:r>
                           </w:p>
                           <w:p>
@@ -728,20 +786,48 @@
                                 <w:color w:val="C09100"/>
                                 <w14:ligatures w14:val="none"/>
                               </w:rPr>
-                              <w:t xml:space="preserve">Artist </w:t>
-                            </w:r>
-                            <w:r>
-                              <w:rPr>
-                                <w:rFonts w:ascii="Avenir Next LT Pro Light" w:hAnsi="Avenir Next LT Pro Light"/>
-                                <w14:ligatures w14:val="none"/>
-                              </w:rPr>
-                              <w:t>Klemens Franz</w:t>
+                              <w:t xml:space="preserve">Category </w:t>
+                            </w:r>
+                            <w:r>
+                              <w:rPr>
+                                <w:rFonts w:ascii="Avenir Next LT Pro Light" w:hAnsi="Avenir Next LT Pro Light"/>
+                                <w14:ligatures w14:val="none"/>
+                              </w:rPr>
+                              <w:fldChar w:fldCharType="begin"/>
+                            </w:r>
+                            <w:r>
+                              <w:rPr>
+                                <w:rFonts w:ascii="Avenir Next LT Pro Light" w:hAnsi="Avenir Next LT Pro Light"/>
+                                <w14:ligatures w14:val="none"/>
+                              </w:rPr>
+                              <w:instrText xml:space="preserve"> MERGEFIELD  Category  \* MERGEFORMAT </w:instrText>
+                            </w:r>
+                            <w:r>
+                              <w:rPr>
+                                <w:rFonts w:ascii="Avenir Next LT Pro Light" w:hAnsi="Avenir Next LT Pro Light"/>
+                                <w14:ligatures w14:val="none"/>
+                              </w:rPr>
+                              <w:fldChar w:fldCharType="separate"/>
+                            </w:r>
+                            <w:r>
+                              <w:rPr>
+                                <w:rFonts w:ascii="Avenir Next LT Pro Light" w:hAnsi="Avenir Next LT Pro Light"/>
+                                <w:noProof/>
+                                <w14:ligatures w14:val="none"/>
+                              </w:rPr>
+                              <w:t>«Category»</w:t>
+                            </w:r>
+                            <w:r>
+                              <w:rPr>
+                                <w:rFonts w:ascii="Avenir Next LT Pro Light" w:hAnsi="Avenir Next LT Pro Light"/>
+                                <w14:ligatures w14:val="none"/>
+                              </w:rPr>
+                              <w:fldChar w:fldCharType="end"/>
                             </w:r>
                           </w:p>
                           <w:p>
                             <w:pPr>
                               <w:widowControl w:val="0"/>
-                              <w:spacing w:after="0"/>
                               <w:rPr>
                                 <w:rFonts w:ascii="Avenir Next LT Pro Light" w:hAnsi="Avenir Next LT Pro Light"/>
                                 <w14:ligatures w14:val="none"/>
@@ -755,32 +841,6 @@
                                 <w:color w:val="C09100"/>
                                 <w14:ligatures w14:val="none"/>
                               </w:rPr>
-                              <w:t xml:space="preserve">Category </w:t>
-                            </w:r>
-                            <w:r>
-                              <w:rPr>
-                                <w:rFonts w:ascii="Avenir Next LT Pro Light" w:hAnsi="Avenir Next LT Pro Light"/>
-                                <w14:ligatures w14:val="none"/>
-                              </w:rPr>
-                              <w:t>Abstract Strategy, Prehistoric, Territory Building</w:t>
-                            </w:r>
-                          </w:p>
-                          <w:p>
-                            <w:pPr>
-                              <w:widowControl w:val="0"/>
-                              <w:rPr>
-                                <w:rFonts w:ascii="Avenir Next LT Pro Light" w:hAnsi="Avenir Next LT Pro Light"/>
-                                <w14:ligatures w14:val="none"/>
-                              </w:rPr>
-                            </w:pPr>
-                            <w:r>
-                              <w:rPr>
-                                <w:rFonts w:ascii="Avenir Next LT Pro Light" w:hAnsi="Avenir Next LT Pro Light"/>
-                                <w:b/>
-                                <w:bCs/>
-                                <w:color w:val="C09100"/>
-                                <w14:ligatures w14:val="none"/>
-                              </w:rPr>
                               <w:t>Mechanisms</w:t>
                             </w:r>
                             <w:r>
@@ -798,7 +858,36 @@
                                 <w:rFonts w:ascii="Avenir Next LT Pro Light" w:hAnsi="Avenir Next LT Pro Light"/>
                                 <w14:ligatures w14:val="none"/>
                               </w:rPr>
-                              <w:t>Area Majority, Hexagon Grid, Modular Board</w:t>
+                              <w:fldChar w:fldCharType="begin"/>
+                            </w:r>
+                            <w:r>
+                              <w:rPr>
+                                <w:rFonts w:ascii="Avenir Next LT Pro Light" w:hAnsi="Avenir Next LT Pro Light"/>
+                                <w14:ligatures w14:val="none"/>
+                              </w:rPr>
+                              <w:instrText xml:space="preserve"> MERGEFIELD  Mechanisms  \* MERGEFORMAT </w:instrText>
+                            </w:r>
+                            <w:r>
+                              <w:rPr>
+                                <w:rFonts w:ascii="Avenir Next LT Pro Light" w:hAnsi="Avenir Next LT Pro Light"/>
+                                <w14:ligatures w14:val="none"/>
+                              </w:rPr>
+                              <w:fldChar w:fldCharType="separate"/>
+                            </w:r>
+                            <w:r>
+                              <w:rPr>
+                                <w:rFonts w:ascii="Avenir Next LT Pro Light" w:hAnsi="Avenir Next LT Pro Light"/>
+                                <w:noProof/>
+                                <w14:ligatures w14:val="none"/>
+                              </w:rPr>
+                              <w:t>«Mechanisms»</w:t>
+                            </w:r>
+                            <w:r>
+                              <w:rPr>
+                                <w:rFonts w:ascii="Avenir Next LT Pro Light" w:hAnsi="Avenir Next LT Pro Light"/>
+                                <w14:ligatures w14:val="none"/>
+                              </w:rPr>
+                              <w:fldChar w:fldCharType="end"/>
                             </w:r>
                           </w:p>
                         </w:txbxContent>
@@ -820,7 +909,11 @@
           </mc:Choice>
           <mc:Fallback>
             <w:pict>
-              <v:shape w14:anchorId="21363B92" id="Text Box 40" o:spid="_x0000_s1028" type="#_x0000_t202" style="position:absolute;margin-left:-36.7pt;margin-top:214.5pt;width:159.1pt;height:166.1pt;z-index:251663360;visibility:visible;mso-wrap-style:square;mso-width-percent:0;mso-height-percent:0;mso-wrap-distance-left:2.88pt;mso-wrap-distance-top:2.88pt;mso-wrap-distance-right:2.88pt;mso-wrap-distance-bottom:2.88pt;mso-position-horizontal:absolute;mso-position-horizontal-relative:text;mso-position-vertical:absolute;mso-position-vertical-relative:text;mso-width-percent:0;mso-height-percent:0;mso-width-relative:page;mso-height-relative:page;v-text-anchor:top" o:gfxdata="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" filled="f" fillcolor="#5b9bd5" stroked="f" strokecolor="black [0]" strokeweight="2pt">
+              <v:shapetype w14:anchorId="21363B92" id="_x0000_t202" coordsize="21600,21600" o:spt="202" path="m,l,21600r21600,l21600,xe">
+                <v:stroke joinstyle="miter"/>
+                <v:path gradientshapeok="t" o:connecttype="rect"/>
+              </v:shapetype>
+              <v:shape id="Text Box 40" o:spid="_x0000_s1028" type="#_x0000_t202" style="position:absolute;margin-left:-36.7pt;margin-top:214.5pt;width:159.1pt;height:166.1pt;z-index:251663360;visibility:visible;mso-wrap-style:square;mso-width-percent:0;mso-height-percent:0;mso-wrap-distance-left:2.88pt;mso-wrap-distance-top:2.88pt;mso-wrap-distance-right:2.88pt;mso-wrap-distance-bottom:2.88pt;mso-position-horizontal:absolute;mso-position-horizontal-relative:text;mso-position-vertical:absolute;mso-position-vertical-relative:text;mso-width-percent:0;mso-height-percent:0;mso-width-relative:page;mso-height-relative:page;v-text-anchor:top" o:gfxdata="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" filled="f" fillcolor="#5b9bd5" stroked="f" strokecolor="black [0]" strokeweight="2pt">
                 <v:textbox inset="2.88pt,2.88pt,2.88pt,2.88pt">
                   <w:txbxContent>
                     <w:p>
@@ -896,14 +989,43 @@
                           <w:color w:val="C09100"/>
                           <w14:ligatures w14:val="none"/>
                         </w:rPr>
-                        <w:t xml:space="preserve">Publisher </w:t>
-                      </w:r>
-                      <w:r>
-                        <w:rPr>
-                          <w:rFonts w:ascii="Avenir Next LT Pro Light" w:hAnsi="Avenir Next LT Pro Light"/>
-                          <w14:ligatures w14:val="none"/>
-                        </w:rPr>
-                        <w:t xml:space="preserve">Lookout Games </w:t>
+                        <w:t xml:space="preserve">Designer </w:t>
+                      </w:r>
+                      <w:r>
+                        <w:rPr>
+                          <w:rFonts w:ascii="Avenir Next LT Pro Light" w:hAnsi="Avenir Next LT Pro Light"/>
+                          <w14:ligatures w14:val="none"/>
+                        </w:rPr>
+                        <w:fldChar w:fldCharType="begin"/>
+                      </w:r>
+                      <w:r>
+                        <w:rPr>
+                          <w:rFonts w:ascii="Avenir Next LT Pro Light" w:hAnsi="Avenir Next LT Pro Light"/>
+                          <w14:ligatures w14:val="none"/>
+                        </w:rPr>
+                        <w:instrText xml:space="preserve"> MERGEFIELD  Designer  \* MERGEFORMAT </w:instrText>
+                      </w:r>
+                      <w:r>
+                        <w:rPr>
+                          <w:rFonts w:ascii="Avenir Next LT Pro Light" w:hAnsi="Avenir Next LT Pro Light"/>
+                          <w14:ligatures w14:val="none"/>
+                        </w:rPr>
+                        <w:fldChar w:fldCharType="separate"/>
+                      </w:r>
+                      <w:r>
+                        <w:rPr>
+                          <w:rFonts w:ascii="Avenir Next LT Pro Light" w:hAnsi="Avenir Next LT Pro Light"/>
+                          <w:noProof/>
+                          <w14:ligatures w14:val="none"/>
+                        </w:rPr>
+                        <w:t>«Designer»</w:t>
+                      </w:r>
+                      <w:r>
+                        <w:rPr>
+                          <w:rFonts w:ascii="Avenir Next LT Pro Light" w:hAnsi="Avenir Next LT Pro Light"/>
+                          <w14:ligatures w14:val="none"/>
+                        </w:rPr>
+                        <w:fldChar w:fldCharType="end"/>
                       </w:r>
                     </w:p>
                     <w:p>
@@ -923,14 +1045,43 @@
                           <w:color w:val="C09100"/>
                           <w14:ligatures w14:val="none"/>
                         </w:rPr>
-                        <w:t xml:space="preserve">Designer </w:t>
-                      </w:r>
-                      <w:r>
-                        <w:rPr>
-                          <w:rFonts w:ascii="Avenir Next LT Pro Light" w:hAnsi="Avenir Next LT Pro Light"/>
-                          <w14:ligatures w14:val="none"/>
-                        </w:rPr>
-                        <w:t>Trevor Benjamin, Brett J. Gilbert</w:t>
+                        <w:t xml:space="preserve">Artist </w:t>
+                      </w:r>
+                      <w:r>
+                        <w:rPr>
+                          <w:rFonts w:ascii="Avenir Next LT Pro Light" w:hAnsi="Avenir Next LT Pro Light"/>
+                          <w14:ligatures w14:val="none"/>
+                        </w:rPr>
+                        <w:fldChar w:fldCharType="begin"/>
+                      </w:r>
+                      <w:r>
+                        <w:rPr>
+                          <w:rFonts w:ascii="Avenir Next LT Pro Light" w:hAnsi="Avenir Next LT Pro Light"/>
+                          <w14:ligatures w14:val="none"/>
+                        </w:rPr>
+                        <w:instrText xml:space="preserve"> MERGEFIELD  Artist  \* MERGEFORMAT </w:instrText>
+                      </w:r>
+                      <w:r>
+                        <w:rPr>
+                          <w:rFonts w:ascii="Avenir Next LT Pro Light" w:hAnsi="Avenir Next LT Pro Light"/>
+                          <w14:ligatures w14:val="none"/>
+                        </w:rPr>
+                        <w:fldChar w:fldCharType="separate"/>
+                      </w:r>
+                      <w:r>
+                        <w:rPr>
+                          <w:rFonts w:ascii="Avenir Next LT Pro Light" w:hAnsi="Avenir Next LT Pro Light"/>
+                          <w:noProof/>
+                          <w14:ligatures w14:val="none"/>
+                        </w:rPr>
+                        <w:t>«Artist»</w:t>
+                      </w:r>
+                      <w:r>
+                        <w:rPr>
+                          <w:rFonts w:ascii="Avenir Next LT Pro Light" w:hAnsi="Avenir Next LT Pro Light"/>
+                          <w14:ligatures w14:val="none"/>
+                        </w:rPr>
+                        <w:fldChar w:fldCharType="end"/>
                       </w:r>
                     </w:p>
                     <w:p>
@@ -950,20 +1101,48 @@
                           <w:color w:val="C09100"/>
                           <w14:ligatures w14:val="none"/>
                         </w:rPr>
-                        <w:t xml:space="preserve">Artist </w:t>
-                      </w:r>
-                      <w:r>
-                        <w:rPr>
-                          <w:rFonts w:ascii="Avenir Next LT Pro Light" w:hAnsi="Avenir Next LT Pro Light"/>
-                          <w14:ligatures w14:val="none"/>
-                        </w:rPr>
-                        <w:t>Klemens Franz</w:t>
+                        <w:t xml:space="preserve">Category </w:t>
+                      </w:r>
+                      <w:r>
+                        <w:rPr>
+                          <w:rFonts w:ascii="Avenir Next LT Pro Light" w:hAnsi="Avenir Next LT Pro Light"/>
+                          <w14:ligatures w14:val="none"/>
+                        </w:rPr>
+                        <w:fldChar w:fldCharType="begin"/>
+                      </w:r>
+                      <w:r>
+                        <w:rPr>
+                          <w:rFonts w:ascii="Avenir Next LT Pro Light" w:hAnsi="Avenir Next LT Pro Light"/>
+                          <w14:ligatures w14:val="none"/>
+                        </w:rPr>
+                        <w:instrText xml:space="preserve"> MERGEFIELD  Category  \* MERGEFORMAT </w:instrText>
+                      </w:r>
+                      <w:r>
+                        <w:rPr>
+                          <w:rFonts w:ascii="Avenir Next LT Pro Light" w:hAnsi="Avenir Next LT Pro Light"/>
+                          <w14:ligatures w14:val="none"/>
+                        </w:rPr>
+                        <w:fldChar w:fldCharType="separate"/>
+                      </w:r>
+                      <w:r>
+                        <w:rPr>
+                          <w:rFonts w:ascii="Avenir Next LT Pro Light" w:hAnsi="Avenir Next LT Pro Light"/>
+                          <w:noProof/>
+                          <w14:ligatures w14:val="none"/>
+                        </w:rPr>
+                        <w:t>«Category»</w:t>
+                      </w:r>
+                      <w:r>
+                        <w:rPr>
+                          <w:rFonts w:ascii="Avenir Next LT Pro Light" w:hAnsi="Avenir Next LT Pro Light"/>
+                          <w14:ligatures w14:val="none"/>
+                        </w:rPr>
+                        <w:fldChar w:fldCharType="end"/>
                       </w:r>
                     </w:p>
                     <w:p>
                       <w:pPr>
                         <w:widowControl w:val="0"/>
-                        <w:spacing w:after="0"/>
                         <w:rPr>
                           <w:rFonts w:ascii="Avenir Next LT Pro Light" w:hAnsi="Avenir Next LT Pro Light"/>
                           <w14:ligatures w14:val="none"/>
@@ -977,32 +1156,6 @@
                           <w:color w:val="C09100"/>
                           <w14:ligatures w14:val="none"/>
                         </w:rPr>
-                        <w:t xml:space="preserve">Category </w:t>
-                      </w:r>
-                      <w:r>
-                        <w:rPr>
-                          <w:rFonts w:ascii="Avenir Next LT Pro Light" w:hAnsi="Avenir Next LT Pro Light"/>
-                          <w14:ligatures w14:val="none"/>
-                        </w:rPr>
-                        <w:t>Abstract Strategy, Prehistoric, Territory Building</w:t>
-                      </w:r>
-                    </w:p>
-                    <w:p>
-                      <w:pPr>
-                        <w:widowControl w:val="0"/>
-                        <w:rPr>
-                          <w:rFonts w:ascii="Avenir Next LT Pro Light" w:hAnsi="Avenir Next LT Pro Light"/>
-                          <w14:ligatures w14:val="none"/>
-                        </w:rPr>
-                      </w:pPr>
-                      <w:r>
-                        <w:rPr>
-                          <w:rFonts w:ascii="Avenir Next LT Pro Light" w:hAnsi="Avenir Next LT Pro Light"/>
-                          <w:b/>
-                          <w:bCs/>
-                          <w:color w:val="C09100"/>
-                          <w14:ligatures w14:val="none"/>
-                        </w:rPr>
                         <w:t>Mechanisms</w:t>
                       </w:r>
                       <w:r>
@@ -1020,7 +1173,36 @@
                           <w:rFonts w:ascii="Avenir Next LT Pro Light" w:hAnsi="Avenir Next LT Pro Light"/>
                           <w14:ligatures w14:val="none"/>
                         </w:rPr>
-                        <w:t>Area Majority, Hexagon Grid, Modular Board</w:t>
+                        <w:fldChar w:fldCharType="begin"/>
+                      </w:r>
+                      <w:r>
+                        <w:rPr>
+                          <w:rFonts w:ascii="Avenir Next LT Pro Light" w:hAnsi="Avenir Next LT Pro Light"/>
+                          <w14:ligatures w14:val="none"/>
+                        </w:rPr>
+                        <w:instrText xml:space="preserve"> MERGEFIELD  Mechanisms  \* MERGEFORMAT </w:instrText>
+                      </w:r>
+                      <w:r>
+                        <w:rPr>
+                          <w:rFonts w:ascii="Avenir Next LT Pro Light" w:hAnsi="Avenir Next LT Pro Light"/>
+                          <w14:ligatures w14:val="none"/>
+                        </w:rPr>
+                        <w:fldChar w:fldCharType="separate"/>
+                      </w:r>
+                      <w:r>
+                        <w:rPr>
+                          <w:rFonts w:ascii="Avenir Next LT Pro Light" w:hAnsi="Avenir Next LT Pro Light"/>
+                          <w:noProof/>
+                          <w14:ligatures w14:val="none"/>
+                        </w:rPr>
+                        <w:t>«Mechanisms»</w:t>
+                      </w:r>
+                      <w:r>
+                        <w:rPr>
+                          <w:rFonts w:ascii="Avenir Next LT Pro Light" w:hAnsi="Avenir Next LT Pro Light"/>
+                          <w14:ligatures w14:val="none"/>
+                        </w:rPr>
+                        <w:fldChar w:fldCharType="end"/>
                       </w:r>
                     </w:p>
                   </w:txbxContent>

</xml_diff>

<commit_message>
Added description, attempted image insertion fixes
</commit_message>
<xml_diff>
--- a/BoardGameCatalog/test_template.docx
+++ b/BoardGameCatalog/test_template.docx
@@ -15,7 +15,7 @@
           <w14:cntxtAlts w14:val="0"/>
         </w:rPr>
         <w:drawing>
-          <wp:anchor distT="36576" distB="36576" distL="36576" distR="36576" simplePos="0" relativeHeight="251672576" behindDoc="0" locked="0" layoutInCell="1" allowOverlap="1" wp14:anchorId="25017110" wp14:editId="1F8B38F7">
+          <wp:anchor distT="36576" distB="36576" distL="36576" distR="36576" simplePos="0" relativeHeight="251672576" behindDoc="0" locked="0" layoutInCell="1" allowOverlap="1" wp14:anchorId="25017110" wp14:editId="6A3DD5FC">
             <wp:simplePos x="0" y="0"/>
             <wp:positionH relativeFrom="column">
               <wp:posOffset>4998720</wp:posOffset>
@@ -909,11 +909,7 @@
           </mc:Choice>
           <mc:Fallback>
             <w:pict>
-              <v:shapetype w14:anchorId="21363B92" id="_x0000_t202" coordsize="21600,21600" o:spt="202" path="m,l,21600r21600,l21600,xe">
-                <v:stroke joinstyle="miter"/>
-                <v:path gradientshapeok="t" o:connecttype="rect"/>
-              </v:shapetype>
-              <v:shape id="Text Box 40" o:spid="_x0000_s1028" type="#_x0000_t202" style="position:absolute;margin-left:-36.7pt;margin-top:214.5pt;width:159.1pt;height:166.1pt;z-index:251663360;visibility:visible;mso-wrap-style:square;mso-width-percent:0;mso-height-percent:0;mso-wrap-distance-left:2.88pt;mso-wrap-distance-top:2.88pt;mso-wrap-distance-right:2.88pt;mso-wrap-distance-bottom:2.88pt;mso-position-horizontal:absolute;mso-position-horizontal-relative:text;mso-position-vertical:absolute;mso-position-vertical-relative:text;mso-width-percent:0;mso-height-percent:0;mso-width-relative:page;mso-height-relative:page;v-text-anchor:top" o:gfxdata="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" filled="f" fillcolor="#5b9bd5" stroked="f" strokecolor="black [0]" strokeweight="2pt">
+              <v:shape w14:anchorId="21363B92" id="Text Box 40" o:spid="_x0000_s1028" type="#_x0000_t202" style="position:absolute;margin-left:-36.7pt;margin-top:214.5pt;width:159.1pt;height:166.1pt;z-index:251663360;visibility:visible;mso-wrap-style:square;mso-width-percent:0;mso-height-percent:0;mso-wrap-distance-left:2.88pt;mso-wrap-distance-top:2.88pt;mso-wrap-distance-right:2.88pt;mso-wrap-distance-bottom:2.88pt;mso-position-horizontal:absolute;mso-position-horizontal-relative:text;mso-position-vertical:absolute;mso-position-vertical-relative:text;mso-width-percent:0;mso-height-percent:0;mso-width-relative:page;mso-height-relative:page;v-text-anchor:top" o:gfxdata="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" filled="f" fillcolor="#5b9bd5" stroked="f" strokecolor="black [0]" strokeweight="2pt">
                 <v:textbox inset="2.88pt,2.88pt,2.88pt,2.88pt">
                   <w:txbxContent>
                     <w:p>
@@ -1338,7 +1334,23 @@
                                 <w:rFonts w:ascii="Avenir Next LT Pro Light" w:hAnsi="Avenir Next LT Pro Light"/>
                                 <w14:ligatures w14:val="none"/>
                               </w:rPr>
-                              <w:t>Great Plains is a mysterious game about a not-so-mysterious behavior of our kind. With help from the spiritual animal world, they overcome hills, cross the lowlands, and invade each other's territory in order to become the tribe who will live on.</w:t>
+                              <w:t xml:space="preserve">Great Plains is a mysterious game about a not-so-mysterious behavior of our kind. With help from the spiritual animal world, they overcome hills, cross the lowlands, and invade each other's territory </w:t>
+                            </w:r>
+                            <w:proofErr w:type="gramStart"/>
+                            <w:r>
+                              <w:rPr>
+                                <w:rFonts w:ascii="Avenir Next LT Pro Light" w:hAnsi="Avenir Next LT Pro Light"/>
+                                <w14:ligatures w14:val="none"/>
+                              </w:rPr>
+                              <w:t>in order to</w:t>
+                            </w:r>
+                            <w:proofErr w:type="gramEnd"/>
+                            <w:r>
+                              <w:rPr>
+                                <w:rFonts w:ascii="Avenir Next LT Pro Light" w:hAnsi="Avenir Next LT Pro Light"/>
+                                <w14:ligatures w14:val="none"/>
+                              </w:rPr>
+                              <w:t xml:space="preserve"> become the tribe who will live on.</w:t>
                             </w:r>
                           </w:p>
                         </w:txbxContent>
@@ -1543,7 +1555,23 @@
                                 <w:noProof/>
                                 <w14:ligatures w14:val="none"/>
                               </w:rPr>
-                              <w:t>«Year»</w:t>
+                              <w:t>«</w:t>
+                            </w:r>
+                            <w:r>
+                              <w:rPr>
+                                <w:rFonts w:ascii="Avenir Next LT Pro Light" w:hAnsi="Avenir Next LT Pro Light"/>
+                                <w:noProof/>
+                                <w14:ligatures w14:val="none"/>
+                              </w:rPr>
+                              <w:t>PlayerCount</w:t>
+                            </w:r>
+                            <w:r>
+                              <w:rPr>
+                                <w:rFonts w:ascii="Avenir Next LT Pro Light" w:hAnsi="Avenir Next LT Pro Light"/>
+                                <w:noProof/>
+                                <w14:ligatures w14:val="none"/>
+                              </w:rPr>
+                              <w:t>»</w:t>
                             </w:r>
                             <w:r>
                               <w:rPr>
@@ -1587,7 +1615,23 @@
                                 <w:noProof/>
                                 <w14:ligatures w14:val="none"/>
                               </w:rPr>
-                              <w:t>«Year»</w:t>
+                              <w:t>«</w:t>
+                            </w:r>
+                            <w:r>
+                              <w:rPr>
+                                <w:rFonts w:ascii="Avenir Next LT Pro Light" w:hAnsi="Avenir Next LT Pro Light"/>
+                                <w:noProof/>
+                                <w14:ligatures w14:val="none"/>
+                              </w:rPr>
+                              <w:t>PlayTime</w:t>
+                            </w:r>
+                            <w:r>
+                              <w:rPr>
+                                <w:rFonts w:ascii="Avenir Next LT Pro Light" w:hAnsi="Avenir Next LT Pro Light"/>
+                                <w:noProof/>
+                                <w14:ligatures w14:val="none"/>
+                              </w:rPr>
+                              <w:t>»</w:t>
                             </w:r>
                             <w:r>
                               <w:rPr>
@@ -1631,7 +1675,23 @@
                                 <w:noProof/>
                                 <w14:ligatures w14:val="none"/>
                               </w:rPr>
-                              <w:t>«Year»</w:t>
+                              <w:t>«</w:t>
+                            </w:r>
+                            <w:r>
+                              <w:rPr>
+                                <w:rFonts w:ascii="Avenir Next LT Pro Light" w:hAnsi="Avenir Next LT Pro Light"/>
+                                <w:noProof/>
+                                <w14:ligatures w14:val="none"/>
+                              </w:rPr>
+                              <w:t>Weight</w:t>
+                            </w:r>
+                            <w:r>
+                              <w:rPr>
+                                <w:rFonts w:ascii="Avenir Next LT Pro Light" w:hAnsi="Avenir Next LT Pro Light"/>
+                                <w:noProof/>
+                                <w14:ligatures w14:val="none"/>
+                              </w:rPr>
+                              <w:t>»</w:t>
                             </w:r>
                             <w:r>
                               <w:rPr>
@@ -1660,11 +1720,7 @@
           </mc:Choice>
           <mc:Fallback>
             <w:pict>
-              <v:shapetype w14:anchorId="4A4BE2D6" id="_x0000_t202" coordsize="21600,21600" o:spt="202" path="m,l,21600r21600,l21600,xe">
-                <v:stroke joinstyle="miter"/>
-                <v:path gradientshapeok="t" o:connecttype="rect"/>
-              </v:shapetype>
-              <v:shape id="Text Box 32" o:spid="_x0000_s1030" type="#_x0000_t202" style="position:absolute;margin-left:344.8pt;margin-top:13.45pt;width:169.3pt;height:101.25pt;z-index:251669504;visibility:visible;mso-wrap-style:square;mso-width-percent:0;mso-height-percent:0;mso-wrap-distance-left:2.88pt;mso-wrap-distance-top:2.88pt;mso-wrap-distance-right:2.88pt;mso-wrap-distance-bottom:2.88pt;mso-position-horizontal:absolute;mso-position-horizontal-relative:text;mso-position-vertical:absolute;mso-position-vertical-relative:text;mso-width-percent:0;mso-height-percent:0;mso-width-relative:page;mso-height-relative:page;v-text-anchor:top" o:gfxdata="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" filled="f" fillcolor="#5b9bd5" stroked="f" strokecolor="black [0]" strokeweight="2pt">
+              <v:shape w14:anchorId="4A4BE2D6" id="Text Box 32" o:spid="_x0000_s1030" type="#_x0000_t202" style="position:absolute;margin-left:344.8pt;margin-top:13.45pt;width:169.3pt;height:101.25pt;z-index:251669504;visibility:visible;mso-wrap-style:square;mso-width-percent:0;mso-height-percent:0;mso-wrap-distance-left:2.88pt;mso-wrap-distance-top:2.88pt;mso-wrap-distance-right:2.88pt;mso-wrap-distance-bottom:2.88pt;mso-position-horizontal:absolute;mso-position-horizontal-relative:text;mso-position-vertical:absolute;mso-position-vertical-relative:text;mso-width-percent:0;mso-height-percent:0;mso-width-relative:page;mso-height-relative:page;v-text-anchor:top" o:gfxdata="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" filled="f" fillcolor="#5b9bd5" stroked="f" strokecolor="black [0]" strokeweight="2pt">
                 <v:textbox inset="2.88pt,2.88pt,2.88pt,2.88pt">
                   <w:txbxContent>
                     <w:p>
@@ -1703,7 +1759,23 @@
                           <w:noProof/>
                           <w14:ligatures w14:val="none"/>
                         </w:rPr>
-                        <w:t>«Year»</w:t>
+                        <w:t>«</w:t>
+                      </w:r>
+                      <w:r>
+                        <w:rPr>
+                          <w:rFonts w:ascii="Avenir Next LT Pro Light" w:hAnsi="Avenir Next LT Pro Light"/>
+                          <w:noProof/>
+                          <w14:ligatures w14:val="none"/>
+                        </w:rPr>
+                        <w:t>PlayerCount</w:t>
+                      </w:r>
+                      <w:r>
+                        <w:rPr>
+                          <w:rFonts w:ascii="Avenir Next LT Pro Light" w:hAnsi="Avenir Next LT Pro Light"/>
+                          <w:noProof/>
+                          <w14:ligatures w14:val="none"/>
+                        </w:rPr>
+                        <w:t>»</w:t>
                       </w:r>
                       <w:r>
                         <w:rPr>
@@ -1747,7 +1819,23 @@
                           <w:noProof/>
                           <w14:ligatures w14:val="none"/>
                         </w:rPr>
-                        <w:t>«Year»</w:t>
+                        <w:t>«</w:t>
+                      </w:r>
+                      <w:r>
+                        <w:rPr>
+                          <w:rFonts w:ascii="Avenir Next LT Pro Light" w:hAnsi="Avenir Next LT Pro Light"/>
+                          <w:noProof/>
+                          <w14:ligatures w14:val="none"/>
+                        </w:rPr>
+                        <w:t>PlayTime</w:t>
+                      </w:r>
+                      <w:r>
+                        <w:rPr>
+                          <w:rFonts w:ascii="Avenir Next LT Pro Light" w:hAnsi="Avenir Next LT Pro Light"/>
+                          <w:noProof/>
+                          <w14:ligatures w14:val="none"/>
+                        </w:rPr>
+                        <w:t>»</w:t>
                       </w:r>
                       <w:r>
                         <w:rPr>
@@ -1791,7 +1879,23 @@
                           <w:noProof/>
                           <w14:ligatures w14:val="none"/>
                         </w:rPr>
-                        <w:t>«Year»</w:t>
+                        <w:t>«</w:t>
+                      </w:r>
+                      <w:r>
+                        <w:rPr>
+                          <w:rFonts w:ascii="Avenir Next LT Pro Light" w:hAnsi="Avenir Next LT Pro Light"/>
+                          <w:noProof/>
+                          <w14:ligatures w14:val="none"/>
+                        </w:rPr>
+                        <w:t>Weight</w:t>
+                      </w:r>
+                      <w:r>
+                        <w:rPr>
+                          <w:rFonts w:ascii="Avenir Next LT Pro Light" w:hAnsi="Avenir Next LT Pro Light"/>
+                          <w:noProof/>
+                          <w14:ligatures w14:val="none"/>
+                        </w:rPr>
+                        <w:t>»</w:t>
                       </w:r>
                       <w:r>
                         <w:rPr>
@@ -2464,7 +2568,61 @@
     <w:p/>
     <w:p/>
     <w:p/>
-    <w:p/>
+    <w:p>
+      <w:r>
+        <w:rPr>
+          <w:noProof/>
+        </w:rPr>
+        <w:drawing>
+          <wp:inline distT="0" distB="0" distL="0" distR="0" wp14:anchorId="7653A371" wp14:editId="613EBB80">
+            <wp:extent cx="1219200" cy="685800"/>
+            <wp:effectExtent l="0" t="0" r="0" b="0"/>
+            <wp:docPr id="4" name="Picture 4" descr="test"/>
+            <wp:cNvGraphicFramePr>
+              <a:graphicFrameLocks xmlns:a="http://schemas.openxmlformats.org/drawingml/2006/main" noChangeAspect="1"/>
+            </wp:cNvGraphicFramePr>
+            <a:graphic xmlns:a="http://schemas.openxmlformats.org/drawingml/2006/main">
+              <a:graphicData uri="http://schemas.openxmlformats.org/drawingml/2006/picture">
+                <pic:pic xmlns:pic="http://schemas.openxmlformats.org/drawingml/2006/picture">
+                  <pic:nvPicPr>
+                    <pic:cNvPr id="4" name="Picture 4" descr="test"/>
+                    <pic:cNvPicPr>
+                      <a:picLocks noChangeAspect="1" noChangeArrowheads="1"/>
+                    </pic:cNvPicPr>
+                  </pic:nvPicPr>
+                  <pic:blipFill>
+                    <a:blip r:embed="rId11" cstate="print">
+                      <a:extLst>
+                        <a:ext uri="{28A0092B-C50C-407E-A947-70E740481C1C}">
+                          <a14:useLocalDpi xmlns:a14="http://schemas.microsoft.com/office/drawing/2010/main" val="0"/>
+                        </a:ext>
+                      </a:extLst>
+                    </a:blip>
+                    <a:srcRect/>
+                    <a:stretch>
+                      <a:fillRect/>
+                    </a:stretch>
+                  </pic:blipFill>
+                  <pic:spPr bwMode="auto">
+                    <a:xfrm>
+                      <a:off x="0" y="0"/>
+                      <a:ext cx="1219200" cy="685800"/>
+                    </a:xfrm>
+                    <a:prstGeom prst="rect">
+                      <a:avLst/>
+                    </a:prstGeom>
+                    <a:noFill/>
+                    <a:ln>
+                      <a:noFill/>
+                    </a:ln>
+                  </pic:spPr>
+                </pic:pic>
+              </a:graphicData>
+            </a:graphic>
+          </wp:inline>
+        </w:drawing>
+      </w:r>
+    </w:p>
     <w:p/>
     <w:p/>
     <w:p>

</xml_diff>